<commit_message>
Improve Bab I, include latar belakang, rumusan masalah, tujuan penelitian and add some new references
</commit_message>
<xml_diff>
--- a/Bahan.docx
+++ b/Bahan.docx
@@ -10,53 +10,1073 @@
           <w:numId w:val="1"/>
         </w:numPr>
       </w:pPr>
-      <w:r>
-        <w:t>Latar belakang</w:t>
-      </w:r>
+      <w:proofErr w:type="spellStart"/>
+      <w:r>
+        <w:t>Latar</w:t>
+      </w:r>
+      <w:proofErr w:type="spellEnd"/>
+      <w:r>
+        <w:t xml:space="preserve"> </w:t>
+      </w:r>
+      <w:proofErr w:type="spellStart"/>
+      <w:r>
+        <w:t>belakang</w:t>
+      </w:r>
+      <w:proofErr w:type="spellEnd"/>
     </w:p>
     <w:p>
       <w:pPr>
         <w:pStyle w:val="ListParagraph"/>
       </w:pPr>
-      <w:r>
-        <w:t xml:space="preserve">Saat ini, hampir semua orang di Indonesia memiliki akun sosial media seperti twitter. </w:t>
-      </w:r>
-      <w:r>
-        <w:t xml:space="preserve">Dilansir dari merdeka.com,  twitter merupakan </w:t>
-      </w:r>
-      <w:r>
-        <w:t>jaringan informasi real-time yang menghubungkan penggunanya dengan cerita, ide, pendapat dan berita terbaru tentang apa saja yang dianggap menarik oleh banyak orang.  Twitter adalah salah satu jaringan sosial dan layanan mikroblogging yang memungkinkan penggunanya untuk mengirim dan membaca pesan hingga 140 karakter yang disebut tweet.</w:t>
-      </w:r>
-      <w:r>
-        <w:t xml:space="preserve"> [3].  Menurut DataIndonesia.id, pengguna twitter di Indonesia sudah mencapai 18,45 juta. </w:t>
-      </w:r>
-      <w:r>
-        <w:t xml:space="preserve">Di kalangan orang Indonesia, twitter </w:t>
-      </w:r>
-      <w:r>
-        <w:t>digunakan sebagai wadah untuk menyamapikan pendapat mereka masing-masing. Akan tetapi, saat ini sering ditemukan tweet yang mengandung unsur hate speech (ujar kebencian) terhadap suatu akun/orang.</w:t>
+      <w:proofErr w:type="spellStart"/>
+      <w:r>
+        <w:t>Saat</w:t>
+      </w:r>
+      <w:proofErr w:type="spellEnd"/>
+      <w:r>
+        <w:t xml:space="preserve"> </w:t>
+      </w:r>
+      <w:proofErr w:type="spellStart"/>
+      <w:r>
+        <w:t>ini</w:t>
+      </w:r>
+      <w:proofErr w:type="spellEnd"/>
+      <w:r>
+        <w:t xml:space="preserve">, </w:t>
+      </w:r>
+      <w:proofErr w:type="spellStart"/>
+      <w:r>
+        <w:t>hampir</w:t>
+      </w:r>
+      <w:proofErr w:type="spellEnd"/>
+      <w:r>
+        <w:t xml:space="preserve"> </w:t>
+      </w:r>
+      <w:proofErr w:type="spellStart"/>
+      <w:r>
+        <w:t>semua</w:t>
+      </w:r>
+      <w:proofErr w:type="spellEnd"/>
+      <w:r>
+        <w:t xml:space="preserve"> orang di Indonesia </w:t>
+      </w:r>
+      <w:proofErr w:type="spellStart"/>
+      <w:r>
+        <w:t>memiliki</w:t>
+      </w:r>
+      <w:proofErr w:type="spellEnd"/>
+      <w:r>
+        <w:t xml:space="preserve"> </w:t>
+      </w:r>
+      <w:proofErr w:type="spellStart"/>
+      <w:r>
+        <w:t>akun</w:t>
+      </w:r>
+      <w:proofErr w:type="spellEnd"/>
+      <w:r>
+        <w:t xml:space="preserve"> </w:t>
+      </w:r>
+      <w:proofErr w:type="spellStart"/>
+      <w:r>
+        <w:t>sosial</w:t>
+      </w:r>
+      <w:proofErr w:type="spellEnd"/>
+      <w:r>
+        <w:t xml:space="preserve"> media </w:t>
+      </w:r>
+      <w:proofErr w:type="spellStart"/>
+      <w:r>
+        <w:t>seperti</w:t>
+      </w:r>
+      <w:proofErr w:type="spellEnd"/>
+      <w:r>
+        <w:t xml:space="preserve"> twitter. </w:t>
+      </w:r>
+      <w:proofErr w:type="spellStart"/>
+      <w:r>
+        <w:t>Dilansir</w:t>
+      </w:r>
+      <w:proofErr w:type="spellEnd"/>
+      <w:r>
+        <w:t xml:space="preserve"> </w:t>
+      </w:r>
+      <w:proofErr w:type="spellStart"/>
+      <w:r>
+        <w:t>dari</w:t>
+      </w:r>
+      <w:proofErr w:type="spellEnd"/>
+      <w:r>
+        <w:t xml:space="preserve"> </w:t>
+      </w:r>
+      <w:proofErr w:type="gramStart"/>
+      <w:r>
+        <w:t>merdeka.com,  twitter</w:t>
+      </w:r>
+      <w:proofErr w:type="gramEnd"/>
+      <w:r>
+        <w:t xml:space="preserve"> </w:t>
+      </w:r>
+      <w:proofErr w:type="spellStart"/>
+      <w:r>
+        <w:t>merupakan</w:t>
+      </w:r>
+      <w:proofErr w:type="spellEnd"/>
+      <w:r>
+        <w:t xml:space="preserve"> </w:t>
+      </w:r>
+      <w:proofErr w:type="spellStart"/>
+      <w:r>
+        <w:t>jaringan</w:t>
+      </w:r>
+      <w:proofErr w:type="spellEnd"/>
+      <w:r>
+        <w:t xml:space="preserve"> </w:t>
+      </w:r>
+      <w:proofErr w:type="spellStart"/>
+      <w:r>
+        <w:t>informasi</w:t>
+      </w:r>
+      <w:proofErr w:type="spellEnd"/>
+      <w:r>
+        <w:t xml:space="preserve"> real-time yang </w:t>
+      </w:r>
+      <w:proofErr w:type="spellStart"/>
+      <w:r>
+        <w:t>menghubungkan</w:t>
+      </w:r>
+      <w:proofErr w:type="spellEnd"/>
+      <w:r>
+        <w:t xml:space="preserve"> </w:t>
+      </w:r>
+      <w:proofErr w:type="spellStart"/>
+      <w:r>
+        <w:t>penggunanya</w:t>
+      </w:r>
+      <w:proofErr w:type="spellEnd"/>
+      <w:r>
+        <w:t xml:space="preserve"> </w:t>
+      </w:r>
+      <w:proofErr w:type="spellStart"/>
+      <w:r>
+        <w:t>dengan</w:t>
+      </w:r>
+      <w:proofErr w:type="spellEnd"/>
+      <w:r>
+        <w:t xml:space="preserve"> </w:t>
+      </w:r>
+      <w:proofErr w:type="spellStart"/>
+      <w:r>
+        <w:t>cerita</w:t>
+      </w:r>
+      <w:proofErr w:type="spellEnd"/>
+      <w:r>
+        <w:t xml:space="preserve">, ide, </w:t>
+      </w:r>
+      <w:proofErr w:type="spellStart"/>
+      <w:r>
+        <w:t>pendapat</w:t>
+      </w:r>
+      <w:proofErr w:type="spellEnd"/>
+      <w:r>
+        <w:t xml:space="preserve"> dan </w:t>
+      </w:r>
+      <w:proofErr w:type="spellStart"/>
+      <w:r>
+        <w:t>berita</w:t>
+      </w:r>
+      <w:proofErr w:type="spellEnd"/>
+      <w:r>
+        <w:t xml:space="preserve"> </w:t>
+      </w:r>
+      <w:proofErr w:type="spellStart"/>
+      <w:r>
+        <w:t>terbaru</w:t>
+      </w:r>
+      <w:proofErr w:type="spellEnd"/>
+      <w:r>
+        <w:t xml:space="preserve"> </w:t>
+      </w:r>
+      <w:proofErr w:type="spellStart"/>
+      <w:r>
+        <w:t>tentang</w:t>
+      </w:r>
+      <w:proofErr w:type="spellEnd"/>
+      <w:r>
+        <w:t xml:space="preserve"> </w:t>
+      </w:r>
+      <w:proofErr w:type="spellStart"/>
+      <w:r>
+        <w:t>apa</w:t>
+      </w:r>
+      <w:proofErr w:type="spellEnd"/>
+      <w:r>
+        <w:t xml:space="preserve"> </w:t>
+      </w:r>
+      <w:proofErr w:type="spellStart"/>
+      <w:r>
+        <w:t>saja</w:t>
+      </w:r>
+      <w:proofErr w:type="spellEnd"/>
+      <w:r>
+        <w:t xml:space="preserve"> yang </w:t>
+      </w:r>
+      <w:proofErr w:type="spellStart"/>
+      <w:r>
+        <w:t>dianggap</w:t>
+      </w:r>
+      <w:proofErr w:type="spellEnd"/>
+      <w:r>
+        <w:t xml:space="preserve"> </w:t>
+      </w:r>
+      <w:proofErr w:type="spellStart"/>
+      <w:r>
+        <w:t>menarik</w:t>
+      </w:r>
+      <w:proofErr w:type="spellEnd"/>
+      <w:r>
+        <w:t xml:space="preserve"> oleh </w:t>
+      </w:r>
+      <w:proofErr w:type="spellStart"/>
+      <w:r>
+        <w:t>banyak</w:t>
+      </w:r>
+      <w:proofErr w:type="spellEnd"/>
+      <w:r>
+        <w:t xml:space="preserve"> orang.  Twitter </w:t>
+      </w:r>
+      <w:proofErr w:type="spellStart"/>
+      <w:r>
+        <w:t>adalah</w:t>
+      </w:r>
+      <w:proofErr w:type="spellEnd"/>
+      <w:r>
+        <w:t xml:space="preserve"> salah </w:t>
+      </w:r>
+      <w:proofErr w:type="spellStart"/>
+      <w:r>
+        <w:t>satu</w:t>
+      </w:r>
+      <w:proofErr w:type="spellEnd"/>
+      <w:r>
+        <w:t xml:space="preserve"> </w:t>
+      </w:r>
+      <w:proofErr w:type="spellStart"/>
+      <w:r>
+        <w:t>jaringan</w:t>
+      </w:r>
+      <w:proofErr w:type="spellEnd"/>
+      <w:r>
+        <w:t xml:space="preserve"> </w:t>
+      </w:r>
+      <w:proofErr w:type="spellStart"/>
+      <w:r>
+        <w:t>sosial</w:t>
+      </w:r>
+      <w:proofErr w:type="spellEnd"/>
+      <w:r>
+        <w:t xml:space="preserve"> dan </w:t>
+      </w:r>
+      <w:proofErr w:type="spellStart"/>
+      <w:r>
+        <w:t>layanan</w:t>
+      </w:r>
+      <w:proofErr w:type="spellEnd"/>
+      <w:r>
+        <w:t xml:space="preserve"> </w:t>
+      </w:r>
+      <w:proofErr w:type="spellStart"/>
+      <w:r>
+        <w:t>mikroblogging</w:t>
+      </w:r>
+      <w:proofErr w:type="spellEnd"/>
+      <w:r>
+        <w:t xml:space="preserve"> yang </w:t>
+      </w:r>
+      <w:proofErr w:type="spellStart"/>
+      <w:r>
+        <w:t>memungkinkan</w:t>
+      </w:r>
+      <w:proofErr w:type="spellEnd"/>
+      <w:r>
+        <w:t xml:space="preserve"> </w:t>
+      </w:r>
+      <w:proofErr w:type="spellStart"/>
+      <w:r>
+        <w:t>penggunanya</w:t>
+      </w:r>
+      <w:proofErr w:type="spellEnd"/>
+      <w:r>
+        <w:t xml:space="preserve"> </w:t>
+      </w:r>
+      <w:proofErr w:type="spellStart"/>
+      <w:r>
+        <w:t>untuk</w:t>
+      </w:r>
+      <w:proofErr w:type="spellEnd"/>
+      <w:r>
+        <w:t xml:space="preserve"> </w:t>
+      </w:r>
+      <w:proofErr w:type="spellStart"/>
+      <w:r>
+        <w:t>mengirim</w:t>
+      </w:r>
+      <w:proofErr w:type="spellEnd"/>
+      <w:r>
+        <w:t xml:space="preserve"> dan </w:t>
+      </w:r>
+      <w:proofErr w:type="spellStart"/>
+      <w:r>
+        <w:t>membaca</w:t>
+      </w:r>
+      <w:proofErr w:type="spellEnd"/>
+      <w:r>
+        <w:t xml:space="preserve"> </w:t>
+      </w:r>
+      <w:proofErr w:type="spellStart"/>
+      <w:r>
+        <w:t>pesan</w:t>
+      </w:r>
+      <w:proofErr w:type="spellEnd"/>
+      <w:r>
+        <w:t xml:space="preserve"> </w:t>
+      </w:r>
+      <w:proofErr w:type="spellStart"/>
+      <w:r>
+        <w:t>hingga</w:t>
+      </w:r>
+      <w:proofErr w:type="spellEnd"/>
+      <w:r>
+        <w:t xml:space="preserve"> 140 </w:t>
+      </w:r>
+      <w:proofErr w:type="spellStart"/>
+      <w:r>
+        <w:t>karakter</w:t>
+      </w:r>
+      <w:proofErr w:type="spellEnd"/>
+      <w:r>
+        <w:t xml:space="preserve"> yang </w:t>
+      </w:r>
+      <w:proofErr w:type="spellStart"/>
+      <w:r>
+        <w:t>disebut</w:t>
+      </w:r>
+      <w:proofErr w:type="spellEnd"/>
+      <w:r>
+        <w:t xml:space="preserve"> tweet.</w:t>
+      </w:r>
+      <w:r>
+        <w:t xml:space="preserve"> [3].  </w:t>
+      </w:r>
+      <w:proofErr w:type="spellStart"/>
+      <w:r>
+        <w:t>Menurut</w:t>
+      </w:r>
+      <w:proofErr w:type="spellEnd"/>
+      <w:r>
+        <w:t xml:space="preserve"> DataIndonesia.id, </w:t>
+      </w:r>
+      <w:proofErr w:type="spellStart"/>
+      <w:r>
+        <w:t>pengguna</w:t>
+      </w:r>
+      <w:proofErr w:type="spellEnd"/>
+      <w:r>
+        <w:t xml:space="preserve"> twitter di Indonesia </w:t>
+      </w:r>
+      <w:proofErr w:type="spellStart"/>
+      <w:r>
+        <w:t>sudah</w:t>
+      </w:r>
+      <w:proofErr w:type="spellEnd"/>
+      <w:r>
+        <w:t xml:space="preserve"> </w:t>
+      </w:r>
+      <w:proofErr w:type="spellStart"/>
+      <w:r>
+        <w:t>mencapai</w:t>
+      </w:r>
+      <w:proofErr w:type="spellEnd"/>
+      <w:r>
+        <w:t xml:space="preserve"> 18,45 </w:t>
+      </w:r>
+      <w:proofErr w:type="spellStart"/>
+      <w:r>
+        <w:t>juta</w:t>
+      </w:r>
+      <w:proofErr w:type="spellEnd"/>
+      <w:r>
+        <w:t xml:space="preserve">. </w:t>
+      </w:r>
+      <w:r>
+        <w:t xml:space="preserve">Di </w:t>
+      </w:r>
+      <w:proofErr w:type="spellStart"/>
+      <w:r>
+        <w:t>kalangan</w:t>
+      </w:r>
+      <w:proofErr w:type="spellEnd"/>
+      <w:r>
+        <w:t xml:space="preserve"> orang Indonesia, twitter </w:t>
+      </w:r>
+      <w:proofErr w:type="spellStart"/>
+      <w:r>
+        <w:t>digunakan</w:t>
+      </w:r>
+      <w:proofErr w:type="spellEnd"/>
+      <w:r>
+        <w:t xml:space="preserve"> </w:t>
+      </w:r>
+      <w:proofErr w:type="spellStart"/>
+      <w:r>
+        <w:t>sebagai</w:t>
+      </w:r>
+      <w:proofErr w:type="spellEnd"/>
+      <w:r>
+        <w:t xml:space="preserve"> </w:t>
+      </w:r>
+      <w:proofErr w:type="spellStart"/>
+      <w:r>
+        <w:t>wadah</w:t>
+      </w:r>
+      <w:proofErr w:type="spellEnd"/>
+      <w:r>
+        <w:t xml:space="preserve"> </w:t>
+      </w:r>
+      <w:proofErr w:type="spellStart"/>
+      <w:r>
+        <w:t>untuk</w:t>
+      </w:r>
+      <w:proofErr w:type="spellEnd"/>
+      <w:r>
+        <w:t xml:space="preserve"> </w:t>
+      </w:r>
+      <w:proofErr w:type="spellStart"/>
+      <w:r>
+        <w:t>menyamapikan</w:t>
+      </w:r>
+      <w:proofErr w:type="spellEnd"/>
+      <w:r>
+        <w:t xml:space="preserve"> </w:t>
+      </w:r>
+      <w:proofErr w:type="spellStart"/>
+      <w:r>
+        <w:t>pendapat</w:t>
+      </w:r>
+      <w:proofErr w:type="spellEnd"/>
+      <w:r>
+        <w:t xml:space="preserve"> </w:t>
+      </w:r>
+      <w:proofErr w:type="spellStart"/>
+      <w:r>
+        <w:t>mereka</w:t>
+      </w:r>
+      <w:proofErr w:type="spellEnd"/>
+      <w:r>
+        <w:t xml:space="preserve"> masing-masing. Akan </w:t>
+      </w:r>
+      <w:proofErr w:type="spellStart"/>
+      <w:r>
+        <w:t>tetapi</w:t>
+      </w:r>
+      <w:proofErr w:type="spellEnd"/>
+      <w:r>
+        <w:t xml:space="preserve">, </w:t>
+      </w:r>
+      <w:proofErr w:type="spellStart"/>
+      <w:r>
+        <w:t>saat</w:t>
+      </w:r>
+      <w:proofErr w:type="spellEnd"/>
+      <w:r>
+        <w:t xml:space="preserve"> </w:t>
+      </w:r>
+      <w:proofErr w:type="spellStart"/>
+      <w:r>
+        <w:t>ini</w:t>
+      </w:r>
+      <w:proofErr w:type="spellEnd"/>
+      <w:r>
+        <w:t xml:space="preserve"> </w:t>
+      </w:r>
+      <w:proofErr w:type="spellStart"/>
+      <w:r>
+        <w:t>sering</w:t>
+      </w:r>
+      <w:proofErr w:type="spellEnd"/>
+      <w:r>
+        <w:t xml:space="preserve"> </w:t>
+      </w:r>
+      <w:proofErr w:type="spellStart"/>
+      <w:r>
+        <w:t>ditemukan</w:t>
+      </w:r>
+      <w:proofErr w:type="spellEnd"/>
+      <w:r>
+        <w:t xml:space="preserve"> tweet yang </w:t>
+      </w:r>
+      <w:proofErr w:type="spellStart"/>
+      <w:r>
+        <w:t>mengandung</w:t>
+      </w:r>
+      <w:proofErr w:type="spellEnd"/>
+      <w:r>
+        <w:t xml:space="preserve"> </w:t>
+      </w:r>
+      <w:proofErr w:type="spellStart"/>
+      <w:r>
+        <w:t>unsur</w:t>
+      </w:r>
+      <w:proofErr w:type="spellEnd"/>
+      <w:r>
+        <w:t xml:space="preserve"> hate speech (</w:t>
+      </w:r>
+      <w:proofErr w:type="spellStart"/>
+      <w:r>
+        <w:t>ujar</w:t>
+      </w:r>
+      <w:proofErr w:type="spellEnd"/>
+      <w:r>
+        <w:t xml:space="preserve"> </w:t>
+      </w:r>
+      <w:proofErr w:type="spellStart"/>
+      <w:r>
+        <w:t>kebencian</w:t>
+      </w:r>
+      <w:proofErr w:type="spellEnd"/>
+      <w:r>
+        <w:t xml:space="preserve">) </w:t>
+      </w:r>
+      <w:proofErr w:type="spellStart"/>
+      <w:r>
+        <w:t>terhadap</w:t>
+      </w:r>
+      <w:proofErr w:type="spellEnd"/>
+      <w:r>
+        <w:t xml:space="preserve"> </w:t>
+      </w:r>
+      <w:proofErr w:type="spellStart"/>
+      <w:r>
+        <w:t>suatu</w:t>
+      </w:r>
+      <w:proofErr w:type="spellEnd"/>
+      <w:r>
+        <w:t xml:space="preserve"> </w:t>
+      </w:r>
+      <w:proofErr w:type="spellStart"/>
+      <w:r>
+        <w:t>akun</w:t>
+      </w:r>
+      <w:proofErr w:type="spellEnd"/>
+      <w:r>
+        <w:t>/orang.</w:t>
       </w:r>
       <w:r>
         <w:t xml:space="preserve">  </w:t>
       </w:r>
-      <w:r>
-        <w:t xml:space="preserve">Di lansir dari IDN Times, hates speech bisa menyebabkan seseorang menjadi tidak nyaman, bahkan sampai bisa menimbulkan perpecahan politik. </w:t>
-      </w:r>
-      <w:r>
-        <w:t xml:space="preserve">Selain itu, hate speech juga dapat membuat sebuah lingkungan di masyarakat terbagi menjadi beberapa kelompok. Dari hal tersebut, maka dapat dikatakan bahwa hate speech mempunyai potensi yang sangat berbahaya  dan kita harus bisa mengenali sebuah tweet yang menagndung hates speech ataupun tidak. </w:t>
+      <w:bookmarkStart w:id="0" w:name="_Hlk113301137"/>
+      <w:r>
+        <w:t xml:space="preserve">Di </w:t>
+      </w:r>
+      <w:proofErr w:type="spellStart"/>
+      <w:r>
+        <w:t>lansir</w:t>
+      </w:r>
+      <w:proofErr w:type="spellEnd"/>
+      <w:r>
+        <w:t xml:space="preserve"> </w:t>
+      </w:r>
+      <w:proofErr w:type="spellStart"/>
+      <w:r>
+        <w:t>dari</w:t>
+      </w:r>
+      <w:proofErr w:type="spellEnd"/>
+      <w:r>
+        <w:t xml:space="preserve"> IDN Times, hates speech </w:t>
+      </w:r>
+      <w:proofErr w:type="spellStart"/>
+      <w:r>
+        <w:t>bisa</w:t>
+      </w:r>
+      <w:proofErr w:type="spellEnd"/>
+      <w:r>
+        <w:t xml:space="preserve"> </w:t>
+      </w:r>
+      <w:proofErr w:type="spellStart"/>
+      <w:r>
+        <w:t>menyebabkan</w:t>
+      </w:r>
+      <w:proofErr w:type="spellEnd"/>
+      <w:r>
+        <w:t xml:space="preserve"> </w:t>
+      </w:r>
+      <w:proofErr w:type="spellStart"/>
+      <w:r>
+        <w:t>seseorang</w:t>
+      </w:r>
+      <w:proofErr w:type="spellEnd"/>
+      <w:r>
+        <w:t xml:space="preserve"> </w:t>
+      </w:r>
+      <w:proofErr w:type="spellStart"/>
+      <w:r>
+        <w:t>menjadi</w:t>
+      </w:r>
+      <w:proofErr w:type="spellEnd"/>
+      <w:r>
+        <w:t xml:space="preserve"> </w:t>
+      </w:r>
+      <w:proofErr w:type="spellStart"/>
+      <w:r>
+        <w:t>tidak</w:t>
+      </w:r>
+      <w:proofErr w:type="spellEnd"/>
+      <w:r>
+        <w:t xml:space="preserve"> </w:t>
+      </w:r>
+      <w:proofErr w:type="spellStart"/>
+      <w:r>
+        <w:t>nyaman</w:t>
+      </w:r>
+      <w:proofErr w:type="spellEnd"/>
+      <w:r>
+        <w:t xml:space="preserve">, </w:t>
+      </w:r>
+      <w:proofErr w:type="spellStart"/>
+      <w:r>
+        <w:t>bahkan</w:t>
+      </w:r>
+      <w:proofErr w:type="spellEnd"/>
+      <w:r>
+        <w:t xml:space="preserve"> </w:t>
+      </w:r>
+      <w:proofErr w:type="spellStart"/>
+      <w:r>
+        <w:t>sampai</w:t>
+      </w:r>
+      <w:proofErr w:type="spellEnd"/>
+      <w:r>
+        <w:t xml:space="preserve"> </w:t>
+      </w:r>
+      <w:proofErr w:type="spellStart"/>
+      <w:r>
+        <w:t>bisa</w:t>
+      </w:r>
+      <w:proofErr w:type="spellEnd"/>
+      <w:r>
+        <w:t xml:space="preserve"> </w:t>
+      </w:r>
+      <w:proofErr w:type="spellStart"/>
+      <w:r>
+        <w:t>menimbulkan</w:t>
+      </w:r>
+      <w:proofErr w:type="spellEnd"/>
+      <w:r>
+        <w:t xml:space="preserve"> </w:t>
+      </w:r>
+      <w:proofErr w:type="spellStart"/>
+      <w:r>
+        <w:t>perpecahan</w:t>
+      </w:r>
+      <w:proofErr w:type="spellEnd"/>
+      <w:r>
+        <w:t xml:space="preserve"> </w:t>
+      </w:r>
+      <w:proofErr w:type="spellStart"/>
+      <w:r>
+        <w:t>politik</w:t>
+      </w:r>
+      <w:proofErr w:type="spellEnd"/>
+      <w:r>
+        <w:t xml:space="preserve">. </w:t>
+      </w:r>
+      <w:proofErr w:type="spellStart"/>
+      <w:r>
+        <w:t>Selain</w:t>
+      </w:r>
+      <w:proofErr w:type="spellEnd"/>
+      <w:r>
+        <w:t xml:space="preserve"> </w:t>
+      </w:r>
+      <w:proofErr w:type="spellStart"/>
+      <w:r>
+        <w:t>itu</w:t>
+      </w:r>
+      <w:proofErr w:type="spellEnd"/>
+      <w:r>
+        <w:t xml:space="preserve">, hate speech juga </w:t>
+      </w:r>
+      <w:proofErr w:type="spellStart"/>
+      <w:r>
+        <w:t>dapat</w:t>
+      </w:r>
+      <w:proofErr w:type="spellEnd"/>
+      <w:r>
+        <w:t xml:space="preserve"> </w:t>
+      </w:r>
+      <w:proofErr w:type="spellStart"/>
+      <w:r>
+        <w:t>membuat</w:t>
+      </w:r>
+      <w:proofErr w:type="spellEnd"/>
+      <w:r>
+        <w:t xml:space="preserve"> </w:t>
+      </w:r>
+      <w:proofErr w:type="spellStart"/>
+      <w:r>
+        <w:t>sebuah</w:t>
+      </w:r>
+      <w:proofErr w:type="spellEnd"/>
+      <w:r>
+        <w:t xml:space="preserve"> </w:t>
+      </w:r>
+      <w:proofErr w:type="spellStart"/>
+      <w:r>
+        <w:t>lingkungan</w:t>
+      </w:r>
+      <w:proofErr w:type="spellEnd"/>
+      <w:r>
+        <w:t xml:space="preserve"> di </w:t>
+      </w:r>
+      <w:proofErr w:type="spellStart"/>
+      <w:r>
+        <w:t>masyarakat</w:t>
+      </w:r>
+      <w:proofErr w:type="spellEnd"/>
+      <w:r>
+        <w:t xml:space="preserve"> </w:t>
+      </w:r>
+      <w:proofErr w:type="spellStart"/>
+      <w:r>
+        <w:t>terbagi</w:t>
+      </w:r>
+      <w:proofErr w:type="spellEnd"/>
+      <w:r>
+        <w:t xml:space="preserve"> </w:t>
+      </w:r>
+      <w:proofErr w:type="spellStart"/>
+      <w:r>
+        <w:t>menjadi</w:t>
+      </w:r>
+      <w:proofErr w:type="spellEnd"/>
+      <w:r>
+        <w:t xml:space="preserve"> </w:t>
+      </w:r>
+      <w:proofErr w:type="spellStart"/>
+      <w:r>
+        <w:t>beberapa</w:t>
+      </w:r>
+      <w:proofErr w:type="spellEnd"/>
+      <w:r>
+        <w:t xml:space="preserve"> </w:t>
+      </w:r>
+      <w:proofErr w:type="spellStart"/>
+      <w:r>
+        <w:t>kelompok</w:t>
+      </w:r>
+      <w:proofErr w:type="spellEnd"/>
+      <w:r>
+        <w:t>.</w:t>
+      </w:r>
+      <w:bookmarkEnd w:id="0"/>
+      <w:r>
+        <w:t xml:space="preserve"> Dari </w:t>
+      </w:r>
+      <w:proofErr w:type="spellStart"/>
+      <w:r>
+        <w:t>hal</w:t>
+      </w:r>
+      <w:proofErr w:type="spellEnd"/>
+      <w:r>
+        <w:t xml:space="preserve"> </w:t>
+      </w:r>
+      <w:proofErr w:type="spellStart"/>
+      <w:r>
+        <w:t>tersebut</w:t>
+      </w:r>
+      <w:proofErr w:type="spellEnd"/>
+      <w:r>
+        <w:t xml:space="preserve">, </w:t>
+      </w:r>
+      <w:proofErr w:type="spellStart"/>
+      <w:r>
+        <w:t>maka</w:t>
+      </w:r>
+      <w:proofErr w:type="spellEnd"/>
+      <w:r>
+        <w:t xml:space="preserve"> </w:t>
+      </w:r>
+      <w:proofErr w:type="spellStart"/>
+      <w:r>
+        <w:t>dapat</w:t>
+      </w:r>
+      <w:proofErr w:type="spellEnd"/>
+      <w:r>
+        <w:t xml:space="preserve"> </w:t>
+      </w:r>
+      <w:proofErr w:type="spellStart"/>
+      <w:r>
+        <w:t>dikatakan</w:t>
+      </w:r>
+      <w:proofErr w:type="spellEnd"/>
+      <w:r>
+        <w:t xml:space="preserve"> </w:t>
+      </w:r>
+      <w:proofErr w:type="spellStart"/>
+      <w:r>
+        <w:t>bahwa</w:t>
+      </w:r>
+      <w:proofErr w:type="spellEnd"/>
+      <w:r>
+        <w:t xml:space="preserve"> hate speech </w:t>
+      </w:r>
+      <w:proofErr w:type="spellStart"/>
+      <w:r>
+        <w:t>mempunyai</w:t>
+      </w:r>
+      <w:proofErr w:type="spellEnd"/>
+      <w:r>
+        <w:t xml:space="preserve"> </w:t>
+      </w:r>
+      <w:proofErr w:type="spellStart"/>
+      <w:r>
+        <w:t>potensi</w:t>
+      </w:r>
+      <w:proofErr w:type="spellEnd"/>
+      <w:r>
+        <w:t xml:space="preserve"> yang sangat </w:t>
+      </w:r>
+      <w:proofErr w:type="spellStart"/>
+      <w:proofErr w:type="gramStart"/>
+      <w:r>
+        <w:t>berbahaya</w:t>
+      </w:r>
+      <w:proofErr w:type="spellEnd"/>
+      <w:r>
+        <w:t xml:space="preserve">  dan</w:t>
+      </w:r>
+      <w:proofErr w:type="gramEnd"/>
+      <w:r>
+        <w:t xml:space="preserve"> </w:t>
+      </w:r>
+      <w:proofErr w:type="spellStart"/>
+      <w:r>
+        <w:t>kita</w:t>
+      </w:r>
+      <w:proofErr w:type="spellEnd"/>
+      <w:r>
+        <w:t xml:space="preserve"> </w:t>
+      </w:r>
+      <w:proofErr w:type="spellStart"/>
+      <w:r>
+        <w:t>harus</w:t>
+      </w:r>
+      <w:proofErr w:type="spellEnd"/>
+      <w:r>
+        <w:t xml:space="preserve"> </w:t>
+      </w:r>
+      <w:proofErr w:type="spellStart"/>
+      <w:r>
+        <w:t>bisa</w:t>
+      </w:r>
+      <w:proofErr w:type="spellEnd"/>
+      <w:r>
+        <w:t xml:space="preserve"> </w:t>
+      </w:r>
+      <w:proofErr w:type="spellStart"/>
+      <w:r>
+        <w:t>mengenali</w:t>
+      </w:r>
+      <w:proofErr w:type="spellEnd"/>
+      <w:r>
+        <w:t xml:space="preserve"> </w:t>
+      </w:r>
+      <w:proofErr w:type="spellStart"/>
+      <w:r>
+        <w:t>sebuah</w:t>
+      </w:r>
+      <w:proofErr w:type="spellEnd"/>
+      <w:r>
+        <w:t xml:space="preserve"> tweet yang </w:t>
+      </w:r>
+      <w:proofErr w:type="spellStart"/>
+      <w:r>
+        <w:t>menagndung</w:t>
+      </w:r>
+      <w:proofErr w:type="spellEnd"/>
+      <w:r>
+        <w:t xml:space="preserve"> hates speech </w:t>
+      </w:r>
+      <w:proofErr w:type="spellStart"/>
+      <w:r>
+        <w:t>ataupun</w:t>
+      </w:r>
+      <w:proofErr w:type="spellEnd"/>
+      <w:r>
+        <w:t xml:space="preserve"> </w:t>
+      </w:r>
+      <w:proofErr w:type="spellStart"/>
+      <w:r>
+        <w:t>tidak</w:t>
+      </w:r>
+      <w:proofErr w:type="spellEnd"/>
+      <w:r>
+        <w:t xml:space="preserve">. </w:t>
       </w:r>
     </w:p>
     <w:p>
       <w:r>
         <w:tab/>
-        <w:t xml:space="preserve">Di dalam ilmu machine learning, khususnya di deep learning, terdapat sebuah metode </w:t>
+        <w:t xml:space="preserve">Di </w:t>
+      </w:r>
+      <w:proofErr w:type="spellStart"/>
+      <w:r>
+        <w:t>dalam</w:t>
+      </w:r>
+      <w:proofErr w:type="spellEnd"/>
+      <w:r>
+        <w:t xml:space="preserve"> </w:t>
+      </w:r>
+      <w:proofErr w:type="spellStart"/>
+      <w:r>
+        <w:t>ilmu</w:t>
+      </w:r>
+      <w:proofErr w:type="spellEnd"/>
+      <w:r>
+        <w:t xml:space="preserve"> machine learning, </w:t>
+      </w:r>
+      <w:proofErr w:type="spellStart"/>
+      <w:r>
+        <w:t>khususnya</w:t>
+      </w:r>
+      <w:proofErr w:type="spellEnd"/>
+      <w:r>
+        <w:t xml:space="preserve"> di deep learning, </w:t>
+      </w:r>
+      <w:proofErr w:type="spellStart"/>
+      <w:r>
+        <w:t>terdapat</w:t>
+      </w:r>
+      <w:proofErr w:type="spellEnd"/>
+      <w:r>
+        <w:t xml:space="preserve"> </w:t>
+      </w:r>
+      <w:proofErr w:type="spellStart"/>
+      <w:r>
+        <w:t>sebuah</w:t>
+      </w:r>
+      <w:proofErr w:type="spellEnd"/>
+      <w:r>
+        <w:t xml:space="preserve"> </w:t>
+      </w:r>
+      <w:proofErr w:type="spellStart"/>
+      <w:r>
+        <w:t>metode</w:t>
+      </w:r>
+      <w:proofErr w:type="spellEnd"/>
+      <w:r>
+        <w:t xml:space="preserve"> </w:t>
       </w:r>
     </w:p>
     <w:p>
       <w:r>
         <w:tab/>
-        <w:t>Yang bisa untuk mendeteksi apakah terdapat sebuah hates speech atau tidak di dalam  sebuah tweet, yaitu menggunakan</w:t>
-      </w:r>
+        <w:t xml:space="preserve">Yang </w:t>
+      </w:r>
+      <w:proofErr w:type="spellStart"/>
+      <w:r>
+        <w:t>bisa</w:t>
+      </w:r>
+      <w:proofErr w:type="spellEnd"/>
+      <w:r>
+        <w:t xml:space="preserve"> </w:t>
+      </w:r>
+      <w:proofErr w:type="spellStart"/>
+      <w:r>
+        <w:t>untuk</w:t>
+      </w:r>
+      <w:proofErr w:type="spellEnd"/>
+      <w:r>
+        <w:t xml:space="preserve"> </w:t>
+      </w:r>
+      <w:proofErr w:type="spellStart"/>
+      <w:r>
+        <w:t>mendeteksi</w:t>
+      </w:r>
+      <w:proofErr w:type="spellEnd"/>
+      <w:r>
+        <w:t xml:space="preserve"> </w:t>
+      </w:r>
+      <w:proofErr w:type="spellStart"/>
+      <w:r>
+        <w:t>apakah</w:t>
+      </w:r>
+      <w:proofErr w:type="spellEnd"/>
+      <w:r>
+        <w:t xml:space="preserve"> </w:t>
+      </w:r>
+      <w:proofErr w:type="spellStart"/>
+      <w:r>
+        <w:t>terdapat</w:t>
+      </w:r>
+      <w:proofErr w:type="spellEnd"/>
+      <w:r>
+        <w:t xml:space="preserve"> </w:t>
+      </w:r>
+      <w:proofErr w:type="spellStart"/>
+      <w:r>
+        <w:t>sebuah</w:t>
+      </w:r>
+      <w:proofErr w:type="spellEnd"/>
+      <w:r>
+        <w:t xml:space="preserve"> hates speech </w:t>
+      </w:r>
+      <w:proofErr w:type="spellStart"/>
+      <w:r>
+        <w:t>atau</w:t>
+      </w:r>
+      <w:proofErr w:type="spellEnd"/>
+      <w:r>
+        <w:t xml:space="preserve"> </w:t>
+      </w:r>
+      <w:proofErr w:type="spellStart"/>
+      <w:r>
+        <w:t>tidak</w:t>
+      </w:r>
+      <w:proofErr w:type="spellEnd"/>
+      <w:r>
+        <w:t xml:space="preserve"> di </w:t>
+      </w:r>
+      <w:proofErr w:type="spellStart"/>
+      <w:proofErr w:type="gramStart"/>
+      <w:r>
+        <w:t>dalam</w:t>
+      </w:r>
+      <w:proofErr w:type="spellEnd"/>
+      <w:r>
+        <w:t xml:space="preserve">  </w:t>
+      </w:r>
+      <w:proofErr w:type="spellStart"/>
+      <w:r>
+        <w:t>sebuah</w:t>
+      </w:r>
+      <w:proofErr w:type="spellEnd"/>
+      <w:proofErr w:type="gramEnd"/>
+      <w:r>
+        <w:t xml:space="preserve"> tweet, </w:t>
+      </w:r>
+      <w:proofErr w:type="spellStart"/>
+      <w:r>
+        <w:t>yaitu</w:t>
+      </w:r>
+      <w:proofErr w:type="spellEnd"/>
+      <w:r>
+        <w:t xml:space="preserve"> </w:t>
+      </w:r>
+      <w:proofErr w:type="spellStart"/>
+      <w:r>
+        <w:t>menggunakan</w:t>
+      </w:r>
+      <w:proofErr w:type="spellEnd"/>
       <w:r>
         <w:t xml:space="preserve"> L</w:t>
       </w:r>
@@ -76,7 +1096,7 @@
       <w:r>
         <w:t xml:space="preserve">[1] </w:t>
       </w:r>
-      <w:hyperlink r:id="rId8" w:history="1">
+      <w:hyperlink r:id="rId8" w:anchor=":~:text=Fungsi%20pertama%20dari%20media%20sosial,tanpa%20batasan%20waktu%20dan%20geografi" w:history="1">
         <w:r>
           <w:rPr>
             <w:rStyle w:val="Hyperlink"/>
@@ -133,6 +1153,9 @@
     <w:p>
       <w:pPr>
         <w:pStyle w:val="EndnoteText"/>
+        <w:rPr>
+          <w:rStyle w:val="Hyperlink"/>
+        </w:rPr>
       </w:pPr>
       <w:r>
         <w:t xml:space="preserve">[4] </w:t>
@@ -146,6 +1169,24 @@
         </w:r>
       </w:hyperlink>
     </w:p>
+    <w:p>
+      <w:pPr>
+        <w:pStyle w:val="EndnoteText"/>
+      </w:pPr>
+      <w:hyperlink r:id="rId12" w:history="1">
+        <w:r>
+          <w:rPr>
+            <w:rStyle w:val="Hyperlink"/>
+          </w:rPr>
+          <w:t>https://www.parapuan.co/read/532764026/definisi-dan-contoh-hate-speech-yang-sering-dialami-perempuan</w:t>
+        </w:r>
+      </w:hyperlink>
+    </w:p>
+    <w:p>
+      <w:pPr>
+        <w:pStyle w:val="EndnoteText"/>
+      </w:pPr>
+    </w:p>
     <w:p/>
     <w:p/>
     <w:p>
@@ -156,9 +1197,19 @@
           <w:numId w:val="1"/>
         </w:numPr>
       </w:pPr>
-      <w:r>
-        <w:t>Rumusan masalah</w:t>
-      </w:r>
+      <w:proofErr w:type="spellStart"/>
+      <w:r>
+        <w:t>Rumusan</w:t>
+      </w:r>
+      <w:proofErr w:type="spellEnd"/>
+      <w:r>
+        <w:t xml:space="preserve"> </w:t>
+      </w:r>
+      <w:proofErr w:type="spellStart"/>
+      <w:r>
+        <w:t>masalah</w:t>
+      </w:r>
+      <w:proofErr w:type="spellEnd"/>
     </w:p>
     <w:p>
       <w:pPr>
@@ -168,9 +1219,75 @@
           <w:numId w:val="2"/>
         </w:numPr>
       </w:pPr>
-      <w:r>
-        <w:t>Apakah bisa lstm/bidirectional lstm mengklasifikasikan text yang mengandung unsur kebencian/tidak</w:t>
-      </w:r>
+      <w:proofErr w:type="spellStart"/>
+      <w:r>
+        <w:t>Apakah</w:t>
+      </w:r>
+      <w:proofErr w:type="spellEnd"/>
+      <w:r>
+        <w:t xml:space="preserve"> </w:t>
+      </w:r>
+      <w:proofErr w:type="spellStart"/>
+      <w:r>
+        <w:t>bisa</w:t>
+      </w:r>
+      <w:proofErr w:type="spellEnd"/>
+      <w:r>
+        <w:t xml:space="preserve"> </w:t>
+      </w:r>
+      <w:proofErr w:type="spellStart"/>
+      <w:r>
+        <w:t>lstm</w:t>
+      </w:r>
+      <w:proofErr w:type="spellEnd"/>
+      <w:r>
+        <w:t xml:space="preserve">/bidirectional </w:t>
+      </w:r>
+      <w:proofErr w:type="spellStart"/>
+      <w:r>
+        <w:t>lstm</w:t>
+      </w:r>
+      <w:proofErr w:type="spellEnd"/>
+      <w:r>
+        <w:t xml:space="preserve"> </w:t>
+      </w:r>
+      <w:proofErr w:type="spellStart"/>
+      <w:r>
+        <w:t>mengklasifikasikan</w:t>
+      </w:r>
+      <w:proofErr w:type="spellEnd"/>
+      <w:r>
+        <w:t xml:space="preserve"> text yang </w:t>
+      </w:r>
+      <w:proofErr w:type="spellStart"/>
+      <w:r>
+        <w:t>mengandung</w:t>
+      </w:r>
+      <w:proofErr w:type="spellEnd"/>
+      <w:r>
+        <w:t xml:space="preserve"> </w:t>
+      </w:r>
+      <w:proofErr w:type="spellStart"/>
+      <w:r>
+        <w:t>unsur</w:t>
+      </w:r>
+      <w:proofErr w:type="spellEnd"/>
+      <w:r>
+        <w:t xml:space="preserve"> </w:t>
+      </w:r>
+      <w:proofErr w:type="spellStart"/>
+      <w:r>
+        <w:t>kebencian</w:t>
+      </w:r>
+      <w:proofErr w:type="spellEnd"/>
+      <w:r>
+        <w:t>/</w:t>
+      </w:r>
+      <w:proofErr w:type="spellStart"/>
+      <w:r>
+        <w:t>tidak</w:t>
+      </w:r>
+      <w:proofErr w:type="spellEnd"/>
     </w:p>
     <w:p>
       <w:pPr>
@@ -180,12 +1297,70 @@
           <w:numId w:val="2"/>
         </w:numPr>
       </w:pPr>
-      <w:r>
-        <w:t>Bagaimana cara mendapatkan akurasi yang paling optimal untuk mendeteksi hate speech</w:t>
-      </w:r>
-      <w:r>
-        <w:t>? Berapa nilainya</w:t>
-      </w:r>
+      <w:proofErr w:type="spellStart"/>
+      <w:r>
+        <w:t>Bagaimana</w:t>
+      </w:r>
+      <w:proofErr w:type="spellEnd"/>
+      <w:r>
+        <w:t xml:space="preserve"> </w:t>
+      </w:r>
+      <w:proofErr w:type="spellStart"/>
+      <w:r>
+        <w:t>cara</w:t>
+      </w:r>
+      <w:proofErr w:type="spellEnd"/>
+      <w:r>
+        <w:t xml:space="preserve"> </w:t>
+      </w:r>
+      <w:proofErr w:type="spellStart"/>
+      <w:r>
+        <w:t>mendapatkan</w:t>
+      </w:r>
+      <w:proofErr w:type="spellEnd"/>
+      <w:r>
+        <w:t xml:space="preserve"> </w:t>
+      </w:r>
+      <w:proofErr w:type="spellStart"/>
+      <w:r>
+        <w:t>akurasi</w:t>
+      </w:r>
+      <w:proofErr w:type="spellEnd"/>
+      <w:r>
+        <w:t xml:space="preserve"> yang paling optimal </w:t>
+      </w:r>
+      <w:proofErr w:type="spellStart"/>
+      <w:r>
+        <w:t>untuk</w:t>
+      </w:r>
+      <w:proofErr w:type="spellEnd"/>
+      <w:r>
+        <w:t xml:space="preserve"> </w:t>
+      </w:r>
+      <w:proofErr w:type="spellStart"/>
+      <w:r>
+        <w:t>mendeteksi</w:t>
+      </w:r>
+      <w:proofErr w:type="spellEnd"/>
+      <w:r>
+        <w:t xml:space="preserve"> hate speech</w:t>
+      </w:r>
+      <w:r>
+        <w:t xml:space="preserve">? </w:t>
+      </w:r>
+      <w:proofErr w:type="spellStart"/>
+      <w:r>
+        <w:t>Berapa</w:t>
+      </w:r>
+      <w:proofErr w:type="spellEnd"/>
+      <w:r>
+        <w:t xml:space="preserve"> </w:t>
+      </w:r>
+      <w:proofErr w:type="spellStart"/>
+      <w:r>
+        <w:t>nilainya</w:t>
+      </w:r>
+      <w:proofErr w:type="spellEnd"/>
     </w:p>
     <w:p>
       <w:pPr>
@@ -195,8 +1370,61 @@
           <w:numId w:val="2"/>
         </w:numPr>
       </w:pPr>
-      <w:r>
-        <w:t>Arsitektur deep learning seperti apa yang memberikan akurasi optimal dalam mendeteksi hate speech</w:t>
+      <w:proofErr w:type="spellStart"/>
+      <w:r>
+        <w:t>Arsitektur</w:t>
+      </w:r>
+      <w:proofErr w:type="spellEnd"/>
+      <w:r>
+        <w:t xml:space="preserve"> deep learning </w:t>
+      </w:r>
+      <w:proofErr w:type="spellStart"/>
+      <w:r>
+        <w:t>seperti</w:t>
+      </w:r>
+      <w:proofErr w:type="spellEnd"/>
+      <w:r>
+        <w:t xml:space="preserve"> </w:t>
+      </w:r>
+      <w:proofErr w:type="spellStart"/>
+      <w:r>
+        <w:t>apa</w:t>
+      </w:r>
+      <w:proofErr w:type="spellEnd"/>
+      <w:r>
+        <w:t xml:space="preserve"> yang </w:t>
+      </w:r>
+      <w:proofErr w:type="spellStart"/>
+      <w:r>
+        <w:t>memberikan</w:t>
+      </w:r>
+      <w:proofErr w:type="spellEnd"/>
+      <w:r>
+        <w:t xml:space="preserve"> </w:t>
+      </w:r>
+      <w:proofErr w:type="spellStart"/>
+      <w:r>
+        <w:t>akurasi</w:t>
+      </w:r>
+      <w:proofErr w:type="spellEnd"/>
+      <w:r>
+        <w:t xml:space="preserve"> optimal </w:t>
+      </w:r>
+      <w:proofErr w:type="spellStart"/>
+      <w:r>
+        <w:t>dalam</w:t>
+      </w:r>
+      <w:proofErr w:type="spellEnd"/>
+      <w:r>
+        <w:t xml:space="preserve"> </w:t>
+      </w:r>
+      <w:proofErr w:type="spellStart"/>
+      <w:r>
+        <w:t>mendeteksi</w:t>
+      </w:r>
+      <w:proofErr w:type="spellEnd"/>
+      <w:r>
+        <w:t xml:space="preserve"> hate speech</w:t>
       </w:r>
     </w:p>
     <w:p>
@@ -207,8 +1435,29 @@
           <w:numId w:val="2"/>
         </w:numPr>
       </w:pPr>
-      <w:r>
-        <w:t>Diantara LSTM dan Bidirectional LSTM, mana yang lebih baik?</w:t>
+      <w:proofErr w:type="spellStart"/>
+      <w:r>
+        <w:t>Diantara</w:t>
+      </w:r>
+      <w:proofErr w:type="spellEnd"/>
+      <w:r>
+        <w:t xml:space="preserve"> LSTM dan Bidirectional LSTM, mana yang </w:t>
+      </w:r>
+      <w:proofErr w:type="spellStart"/>
+      <w:r>
+        <w:t>lebih</w:t>
+      </w:r>
+      <w:proofErr w:type="spellEnd"/>
+      <w:r>
+        <w:t xml:space="preserve"> </w:t>
+      </w:r>
+      <w:proofErr w:type="spellStart"/>
+      <w:r>
+        <w:t>baik</w:t>
+      </w:r>
+      <w:proofErr w:type="spellEnd"/>
+      <w:r>
+        <w:t>?</w:t>
       </w:r>
     </w:p>
     <w:p/>
@@ -220,9 +1469,11 @@
           <w:numId w:val="1"/>
         </w:numPr>
       </w:pPr>
+      <w:proofErr w:type="spellStart"/>
       <w:r>
         <w:t>Tujuan</w:t>
       </w:r>
+      <w:proofErr w:type="spellEnd"/>
     </w:p>
     <w:p>
       <w:pPr>
@@ -232,8 +1483,53 @@
           <w:numId w:val="3"/>
         </w:numPr>
       </w:pPr>
-      <w:r>
-        <w:t>Menerapkan metode lstm/bidirectional lstm untuk mendetekksi hate speech</w:t>
+      <w:proofErr w:type="spellStart"/>
+      <w:r>
+        <w:t>Menerapkan</w:t>
+      </w:r>
+      <w:proofErr w:type="spellEnd"/>
+      <w:r>
+        <w:t xml:space="preserve"> </w:t>
+      </w:r>
+      <w:proofErr w:type="spellStart"/>
+      <w:r>
+        <w:t>metode</w:t>
+      </w:r>
+      <w:proofErr w:type="spellEnd"/>
+      <w:r>
+        <w:t xml:space="preserve"> </w:t>
+      </w:r>
+      <w:proofErr w:type="spellStart"/>
+      <w:r>
+        <w:t>lstm</w:t>
+      </w:r>
+      <w:proofErr w:type="spellEnd"/>
+      <w:r>
+        <w:t xml:space="preserve">/bidirectional </w:t>
+      </w:r>
+      <w:proofErr w:type="spellStart"/>
+      <w:r>
+        <w:t>lstm</w:t>
+      </w:r>
+      <w:proofErr w:type="spellEnd"/>
+      <w:r>
+        <w:t xml:space="preserve"> </w:t>
+      </w:r>
+      <w:proofErr w:type="spellStart"/>
+      <w:r>
+        <w:t>untuk</w:t>
+      </w:r>
+      <w:proofErr w:type="spellEnd"/>
+      <w:r>
+        <w:t xml:space="preserve"> </w:t>
+      </w:r>
+      <w:proofErr w:type="spellStart"/>
+      <w:r>
+        <w:t>mendetekksi</w:t>
+      </w:r>
+      <w:proofErr w:type="spellEnd"/>
+      <w:r>
+        <w:t xml:space="preserve"> hate speech</w:t>
       </w:r>
     </w:p>
     <w:p>
@@ -244,8 +1540,21 @@
           <w:numId w:val="3"/>
         </w:numPr>
       </w:pPr>
-      <w:r>
-        <w:t xml:space="preserve">Mendapatkan akurasi paling optimal </w:t>
+      <w:proofErr w:type="spellStart"/>
+      <w:r>
+        <w:t>Mendapatkan</w:t>
+      </w:r>
+      <w:proofErr w:type="spellEnd"/>
+      <w:r>
+        <w:t xml:space="preserve"> </w:t>
+      </w:r>
+      <w:proofErr w:type="spellStart"/>
+      <w:r>
+        <w:t>akurasi</w:t>
+      </w:r>
+      <w:proofErr w:type="spellEnd"/>
+      <w:r>
+        <w:t xml:space="preserve"> paling optimal </w:t>
       </w:r>
     </w:p>
     <w:p>
@@ -256,9 +1565,52 @@
           <w:numId w:val="3"/>
         </w:numPr>
       </w:pPr>
-      <w:r>
-        <w:t>Mencari tahu arsitektur deep learning yang paling optimal dalam mendeteksi hatespeech</w:t>
-      </w:r>
+      <w:proofErr w:type="spellStart"/>
+      <w:r>
+        <w:lastRenderedPageBreak/>
+        <w:t>Mencari</w:t>
+      </w:r>
+      <w:proofErr w:type="spellEnd"/>
+      <w:r>
+        <w:t xml:space="preserve"> </w:t>
+      </w:r>
+      <w:proofErr w:type="spellStart"/>
+      <w:r>
+        <w:t>tahu</w:t>
+      </w:r>
+      <w:proofErr w:type="spellEnd"/>
+      <w:r>
+        <w:t xml:space="preserve"> </w:t>
+      </w:r>
+      <w:proofErr w:type="spellStart"/>
+      <w:r>
+        <w:t>arsitektur</w:t>
+      </w:r>
+      <w:proofErr w:type="spellEnd"/>
+      <w:r>
+        <w:t xml:space="preserve"> deep learning yang paling optimal </w:t>
+      </w:r>
+      <w:proofErr w:type="spellStart"/>
+      <w:r>
+        <w:t>dalam</w:t>
+      </w:r>
+      <w:proofErr w:type="spellEnd"/>
+      <w:r>
+        <w:t xml:space="preserve"> </w:t>
+      </w:r>
+      <w:proofErr w:type="spellStart"/>
+      <w:r>
+        <w:t>mendeteksi</w:t>
+      </w:r>
+      <w:proofErr w:type="spellEnd"/>
+      <w:r>
+        <w:t xml:space="preserve"> </w:t>
+      </w:r>
+      <w:proofErr w:type="spellStart"/>
+      <w:r>
+        <w:t>hatespeech</w:t>
+      </w:r>
+      <w:proofErr w:type="spellEnd"/>
     </w:p>
     <w:sectPr>
       <w:pgSz w:w="11906" w:h="16838"/>

</xml_diff>